<commit_message>
No clue what updated
I need to make two more images for the mainmenu.  After that we can move
on to strictly working on the board and functionality.
</commit_message>
<xml_diff>
--- a/BuildDoc_Sean_Adam.docx
+++ b/BuildDoc_Sean_Adam.docx
@@ -528,7 +528,7 @@
       </w:pPr>
       <w:r>
         <w:rPr>
-          <w:shd w:fill="FF6600" w:val="clear"/>
+          <w:shd w:fill="FFFF00" w:val="clear"/>
         </w:rPr>
         <w:t>Functional title screen</w:t>
       </w:r>
@@ -584,10 +584,14 @@
           <w:ilvl w:val="2"/>
           <w:numId w:val="2"/>
         </w:numPr>
-        <w:rPr/>
-      </w:pPr>
-      <w:r>
-        <w:rPr/>
+        <w:rPr>
+          <w:shd w:fill="FFFF00" w:val="clear"/>
+        </w:rPr>
+      </w:pPr>
+      <w:r>
+        <w:rPr>
+          <w:shd w:fill="FFFF00" w:val="clear"/>
+        </w:rPr>
         <w:t>Control Initialization</w:t>
       </w:r>
     </w:p>
@@ -598,10 +602,14 @@
           <w:ilvl w:val="2"/>
           <w:numId w:val="2"/>
         </w:numPr>
-        <w:rPr/>
-      </w:pPr>
-      <w:r>
-        <w:rPr/>
+        <w:rPr>
+          <w:shd w:fill="FFFF00" w:val="clear"/>
+        </w:rPr>
+      </w:pPr>
+      <w:r>
+        <w:rPr>
+          <w:shd w:fill="FFFF00" w:val="clear"/>
+        </w:rPr>
         <w:t>Control Game menu</w:t>
       </w:r>
     </w:p>
@@ -612,10 +620,14 @@
           <w:ilvl w:val="2"/>
           <w:numId w:val="2"/>
         </w:numPr>
-        <w:rPr/>
-      </w:pPr>
-      <w:r>
-        <w:rPr/>
+        <w:rPr>
+          <w:shd w:fill="FFFF00" w:val="clear"/>
+        </w:rPr>
+      </w:pPr>
+      <w:r>
+        <w:rPr>
+          <w:shd w:fill="FFFF00" w:val="clear"/>
+        </w:rPr>
         <w:t xml:space="preserve">Control game state </w:t>
       </w:r>
     </w:p>
@@ -626,10 +638,14 @@
           <w:ilvl w:val="2"/>
           <w:numId w:val="2"/>
         </w:numPr>
-        <w:rPr/>
-      </w:pPr>
-      <w:r>
-        <w:rPr/>
+        <w:rPr>
+          <w:shd w:fill="FFFF00" w:val="clear"/>
+        </w:rPr>
+      </w:pPr>
+      <w:r>
+        <w:rPr>
+          <w:shd w:fill="FFFF00" w:val="clear"/>
+        </w:rPr>
         <w:t>Control Exit state</w:t>
       </w:r>
     </w:p>
@@ -824,7 +840,7 @@
                 <wp:positionV relativeFrom="paragraph">
                   <wp:posOffset>906145</wp:posOffset>
                 </wp:positionV>
-                <wp:extent cx="944880" cy="534035"/>
+                <wp:extent cx="945515" cy="534670"/>
                 <wp:effectExtent l="0" t="0" r="0" b="0"/>
                 <wp:wrapNone/>
                 <wp:docPr id="1" name=""/>
@@ -835,7 +851,7 @@
                       <wps:spPr>
                         <a:xfrm>
                           <a:off x="0" y="0"/>
-                          <a:ext cx="944280" cy="533520"/>
+                          <a:ext cx="945000" cy="533880"/>
                         </a:xfrm>
                         <a:prstGeom prst="rect">
                           <a:avLst/>
@@ -884,7 +900,7 @@
           </mc:Choice>
           <mc:Fallback>
             <w:pict>
-              <v:rect id="shape_0" fillcolor="#729fcf" stroked="t" style="position:absolute;margin-left:159.35pt;margin-top:71.35pt;width:74.3pt;height:41.95pt">
+              <v:rect id="shape_0" fillcolor="#729fcf" stroked="t" style="position:absolute;margin-left:159.35pt;margin-top:71.35pt;width:74.35pt;height:42pt">
                 <w10:wrap type="square"/>
                 <v:fill type="solid" color2="#8d6030" o:detectmouseclick="t"/>
                 <v:stroke color="#3465a4" joinstyle="round" endcap="flat"/>
@@ -921,7 +937,7 @@
                 <wp:positionV relativeFrom="paragraph">
                   <wp:posOffset>1725295</wp:posOffset>
                 </wp:positionV>
-                <wp:extent cx="944880" cy="534035"/>
+                <wp:extent cx="945515" cy="534670"/>
                 <wp:effectExtent l="0" t="0" r="0" b="0"/>
                 <wp:wrapNone/>
                 <wp:docPr id="3" name=""/>
@@ -932,7 +948,7 @@
                       <wps:spPr>
                         <a:xfrm>
                           <a:off x="0" y="0"/>
-                          <a:ext cx="944280" cy="533520"/>
+                          <a:ext cx="945000" cy="533880"/>
                         </a:xfrm>
                         <a:prstGeom prst="rect">
                           <a:avLst/>
@@ -981,7 +997,7 @@
           </mc:Choice>
           <mc:Fallback>
             <w:pict>
-              <v:rect id="shape_0" fillcolor="#729fcf" stroked="t" style="position:absolute;margin-left:158.6pt;margin-top:135.85pt;width:74.3pt;height:41.95pt">
+              <v:rect id="shape_0" fillcolor="#729fcf" stroked="t" style="position:absolute;margin-left:158.6pt;margin-top:135.85pt;width:74.35pt;height:42pt">
                 <w10:wrap type="square"/>
                 <v:fill type="solid" color2="#8d6030" o:detectmouseclick="t"/>
                 <v:stroke color="#3465a4" joinstyle="round" endcap="flat"/>
@@ -1018,7 +1034,7 @@
                 <wp:positionV relativeFrom="paragraph">
                   <wp:posOffset>2544445</wp:posOffset>
                 </wp:positionV>
-                <wp:extent cx="944880" cy="534035"/>
+                <wp:extent cx="945515" cy="534670"/>
                 <wp:effectExtent l="0" t="0" r="0" b="0"/>
                 <wp:wrapNone/>
                 <wp:docPr id="5" name=""/>
@@ -1029,7 +1045,7 @@
                       <wps:spPr>
                         <a:xfrm>
                           <a:off x="0" y="0"/>
-                          <a:ext cx="944280" cy="533520"/>
+                          <a:ext cx="945000" cy="533880"/>
                         </a:xfrm>
                         <a:prstGeom prst="rect">
                           <a:avLst/>
@@ -1078,7 +1094,7 @@
           </mc:Choice>
           <mc:Fallback>
             <w:pict>
-              <v:rect id="shape_0" fillcolor="#729fcf" stroked="t" style="position:absolute;margin-left:160.85pt;margin-top:200.35pt;width:74.3pt;height:41.95pt">
+              <v:rect id="shape_0" fillcolor="#729fcf" stroked="t" style="position:absolute;margin-left:160.85pt;margin-top:200.35pt;width:74.35pt;height:42pt">
                 <w10:wrap type="square"/>
                 <v:fill type="solid" color2="#8d6030" o:detectmouseclick="t"/>
                 <v:stroke color="#3465a4" joinstyle="round" endcap="flat"/>
@@ -1115,7 +1131,7 @@
                 <wp:positionV relativeFrom="paragraph">
                   <wp:posOffset>3268345</wp:posOffset>
                 </wp:positionV>
-                <wp:extent cx="944880" cy="534035"/>
+                <wp:extent cx="945515" cy="534670"/>
                 <wp:effectExtent l="0" t="0" r="0" b="0"/>
                 <wp:wrapNone/>
                 <wp:docPr id="7" name=""/>
@@ -1126,7 +1142,7 @@
                       <wps:spPr>
                         <a:xfrm>
                           <a:off x="0" y="0"/>
-                          <a:ext cx="944280" cy="533520"/>
+                          <a:ext cx="945000" cy="533880"/>
                         </a:xfrm>
                         <a:prstGeom prst="rect">
                           <a:avLst/>
@@ -1175,7 +1191,7 @@
           </mc:Choice>
           <mc:Fallback>
             <w:pict>
-              <v:rect id="shape_0" fillcolor="#729fcf" stroked="t" style="position:absolute;margin-left:161.6pt;margin-top:257.35pt;width:74.3pt;height:41.95pt">
+              <v:rect id="shape_0" fillcolor="#729fcf" stroked="t" style="position:absolute;margin-left:161.6pt;margin-top:257.35pt;width:74.35pt;height:42pt">
                 <w10:wrap type="square"/>
                 <v:fill type="solid" color2="#8d6030" o:detectmouseclick="t"/>
                 <v:stroke color="#3465a4" joinstyle="round" endcap="flat"/>
@@ -1212,7 +1228,7 @@
                 <wp:positionV relativeFrom="paragraph">
                   <wp:posOffset>1430020</wp:posOffset>
                 </wp:positionV>
-                <wp:extent cx="1905" cy="1270"/>
+                <wp:extent cx="2540" cy="1270"/>
                 <wp:effectExtent l="0" t="0" r="0" b="0"/>
                 <wp:wrapNone/>
                 <wp:docPr id="9" name=""/>
@@ -1223,7 +1239,7 @@
                       <wps:spPr>
                         <a:xfrm flipH="1">
                           <a:off x="0" y="0"/>
-                          <a:ext cx="1440" cy="0"/>
+                          <a:ext cx="1800" cy="0"/>
                         </a:xfrm>
                         <a:prstGeom prst="line">
                           <a:avLst/>
@@ -1243,7 +1259,7 @@
           </mc:Choice>
           <mc:Fallback>
             <w:pict>
-              <v:line id="shape_0" from="196.8pt,112.6pt" to="196.85pt,112.6pt" stroked="t" style="position:absolute;flip:x">
+              <v:line id="shape_0" from="196.8pt,112.6pt" to="196.9pt,112.6pt" stroked="t" style="position:absolute;flip:x">
                 <v:stroke color="#3465a4" joinstyle="round" endcap="flat"/>
                 <v:fill on="false" o:detectmouseclick="t"/>
               </v:line>
@@ -1261,7 +1277,7 @@
                 <wp:positionV relativeFrom="paragraph">
                   <wp:posOffset>2254885</wp:posOffset>
                 </wp:positionV>
-                <wp:extent cx="1905" cy="1270"/>
+                <wp:extent cx="2540" cy="1270"/>
                 <wp:effectExtent l="0" t="0" r="0" b="0"/>
                 <wp:wrapNone/>
                 <wp:docPr id="10" name=""/>
@@ -1272,7 +1288,7 @@
                       <wps:spPr>
                         <a:xfrm flipH="1">
                           <a:off x="0" y="0"/>
-                          <a:ext cx="1440" cy="0"/>
+                          <a:ext cx="1800" cy="0"/>
                         </a:xfrm>
                         <a:prstGeom prst="line">
                           <a:avLst/>
@@ -1292,7 +1308,7 @@
           </mc:Choice>
           <mc:Fallback>
             <w:pict>
-              <v:line id="shape_0" from="196.8pt,177.55pt" to="196.85pt,177.55pt" stroked="t" style="position:absolute;flip:x">
+              <v:line id="shape_0" from="196.8pt,177.55pt" to="196.9pt,177.55pt" stroked="t" style="position:absolute;flip:x">
                 <v:stroke color="#3465a4" joinstyle="round" endcap="flat"/>
                 <v:fill on="false" o:detectmouseclick="t"/>
               </v:line>
@@ -1310,7 +1326,7 @@
                 <wp:positionV relativeFrom="paragraph">
                   <wp:posOffset>2839720</wp:posOffset>
                 </wp:positionV>
-                <wp:extent cx="516255" cy="1270"/>
+                <wp:extent cx="516890" cy="1270"/>
                 <wp:effectExtent l="0" t="0" r="0" b="0"/>
                 <wp:wrapNone/>
                 <wp:docPr id="11" name=""/>
@@ -1321,7 +1337,7 @@
                       <wps:spPr>
                         <a:xfrm>
                           <a:off x="0" y="0"/>
-                          <a:ext cx="515520" cy="0"/>
+                          <a:ext cx="516240" cy="0"/>
                         </a:xfrm>
                         <a:prstGeom prst="line">
                           <a:avLst/>
@@ -1341,7 +1357,7 @@
           </mc:Choice>
           <mc:Fallback>
             <w:pict>
-              <v:line id="shape_0" from="235.1pt,223.6pt" to="275.65pt,223.6pt" stroked="t" style="position:absolute">
+              <v:line id="shape_0" from="235.1pt,223.6pt" to="275.7pt,223.6pt" stroked="t" style="position:absolute">
                 <v:stroke color="#3465a4" joinstyle="round" endcap="flat"/>
                 <v:fill on="false" o:detectmouseclick="t"/>
               </v:line>
@@ -1359,7 +1375,7 @@
                 <wp:positionV relativeFrom="paragraph">
                   <wp:posOffset>2011045</wp:posOffset>
                 </wp:positionV>
-                <wp:extent cx="1905" cy="1270"/>
+                <wp:extent cx="2540" cy="1270"/>
                 <wp:effectExtent l="0" t="0" r="0" b="0"/>
                 <wp:wrapNone/>
                 <wp:docPr id="12" name=""/>
@@ -1370,7 +1386,7 @@
                       <wps:spPr>
                         <a:xfrm flipH="1">
                           <a:off x="0" y="0"/>
-                          <a:ext cx="1440" cy="0"/>
+                          <a:ext cx="1800" cy="0"/>
                         </a:xfrm>
                         <a:prstGeom prst="line">
                           <a:avLst/>
@@ -1390,7 +1406,7 @@
           </mc:Choice>
           <mc:Fallback>
             <w:pict>
-              <v:line id="shape_0" from="274.85pt,158.35pt" to="274.9pt,158.35pt" stroked="t" style="position:absolute;flip:x">
+              <v:line id="shape_0" from="274.85pt,158.35pt" to="274.95pt,158.35pt" stroked="t" style="position:absolute;flip:x">
                 <v:stroke color="#3465a4" joinstyle="round" endcap="flat"/>
                 <v:fill on="false" o:detectmouseclick="t"/>
               </v:line>
@@ -1408,7 +1424,7 @@
                 <wp:positionV relativeFrom="paragraph">
                   <wp:posOffset>2011045</wp:posOffset>
                 </wp:positionV>
-                <wp:extent cx="535305" cy="1270"/>
+                <wp:extent cx="535940" cy="1270"/>
                 <wp:effectExtent l="0" t="0" r="0" b="0"/>
                 <wp:wrapNone/>
                 <wp:docPr id="13" name=""/>
@@ -1419,7 +1435,7 @@
                       <wps:spPr>
                         <a:xfrm flipH="1">
                           <a:off x="0" y="0"/>
-                          <a:ext cx="534600" cy="0"/>
+                          <a:ext cx="535320" cy="0"/>
                         </a:xfrm>
                         <a:prstGeom prst="line">
                           <a:avLst/>
@@ -1439,7 +1455,7 @@
           </mc:Choice>
           <mc:Fallback>
             <w:pict>
-              <v:line id="shape_0" from="232.85pt,158.35pt" to="274.9pt,158.35pt" stroked="t" style="position:absolute;flip:x">
+              <v:line id="shape_0" from="232.85pt,158.35pt" to="274.95pt,158.35pt" stroked="t" style="position:absolute;flip:x">
                 <v:stroke color="#3465a4" joinstyle="round" endcap="flat"/>
                 <v:fill on="false" o:detectmouseclick="t"/>
               </v:line>
@@ -1457,7 +1473,7 @@
                 <wp:positionV relativeFrom="paragraph">
                   <wp:posOffset>2011045</wp:posOffset>
                 </wp:positionV>
-                <wp:extent cx="401955" cy="1270"/>
+                <wp:extent cx="402590" cy="1270"/>
                 <wp:effectExtent l="0" t="0" r="0" b="0"/>
                 <wp:wrapNone/>
                 <wp:docPr id="14" name=""/>
@@ -1468,7 +1484,7 @@
                       <wps:spPr>
                         <a:xfrm flipH="1">
                           <a:off x="0" y="0"/>
-                          <a:ext cx="401400" cy="0"/>
+                          <a:ext cx="402120" cy="0"/>
                         </a:xfrm>
                         <a:prstGeom prst="line">
                           <a:avLst/>
@@ -1488,7 +1504,7 @@
           </mc:Choice>
           <mc:Fallback>
             <w:pict>
-              <v:line id="shape_0" from="127.1pt,158.35pt" to="158.65pt,158.35pt" stroked="t" style="position:absolute;flip:x">
+              <v:line id="shape_0" from="127.1pt,158.35pt" to="158.7pt,158.35pt" stroked="t" style="position:absolute;flip:x">
                 <v:stroke color="#3465a4" joinstyle="round" endcap="flat"/>
                 <v:fill on="false" o:detectmouseclick="t"/>
               </v:line>
@@ -1506,7 +1522,7 @@
                 <wp:positionV relativeFrom="paragraph">
                   <wp:posOffset>2020570</wp:posOffset>
                 </wp:positionV>
-                <wp:extent cx="1905" cy="1270"/>
+                <wp:extent cx="2540" cy="1270"/>
                 <wp:effectExtent l="0" t="0" r="0" b="0"/>
                 <wp:wrapNone/>
                 <wp:docPr id="15" name=""/>
@@ -1517,7 +1533,7 @@
                       <wps:spPr>
                         <a:xfrm flipH="1">
                           <a:off x="0" y="0"/>
-                          <a:ext cx="1440" cy="0"/>
+                          <a:ext cx="1800" cy="0"/>
                         </a:xfrm>
                         <a:prstGeom prst="line">
                           <a:avLst/>
@@ -1537,7 +1553,7 @@
           </mc:Choice>
           <mc:Fallback>
             <w:pict>
-              <v:line id="shape_0" from="127.05pt,159.1pt" to="127.1pt,159.1pt" stroked="t" style="position:absolute;flip:x">
+              <v:line id="shape_0" from="127.05pt,159.1pt" to="127.15pt,159.1pt" stroked="t" style="position:absolute;flip:x">
                 <v:stroke color="#3465a4" joinstyle="round" endcap="flat"/>
                 <v:fill on="false" o:detectmouseclick="t"/>
               </v:line>
@@ -1555,7 +1571,7 @@
                 <wp:positionV relativeFrom="paragraph">
                   <wp:posOffset>3515995</wp:posOffset>
                 </wp:positionV>
-                <wp:extent cx="440055" cy="1270"/>
+                <wp:extent cx="440690" cy="1270"/>
                 <wp:effectExtent l="0" t="0" r="0" b="0"/>
                 <wp:wrapNone/>
                 <wp:docPr id="16" name=""/>
@@ -1566,7 +1582,7 @@
                       <wps:spPr>
                         <a:xfrm>
                           <a:off x="0" y="0"/>
-                          <a:ext cx="439560" cy="0"/>
+                          <a:ext cx="439920" cy="0"/>
                         </a:xfrm>
                         <a:prstGeom prst="line">
                           <a:avLst/>
@@ -1586,7 +1602,7 @@
           </mc:Choice>
           <mc:Fallback>
             <w:pict>
-              <v:line id="shape_0" from="127.1pt,276.85pt" to="161.65pt,276.85pt" stroked="t" style="position:absolute">
+              <v:line id="shape_0" from="127.1pt,276.85pt" to="161.7pt,276.85pt" stroked="t" style="position:absolute">
                 <v:stroke color="#3465a4" joinstyle="round" endcap="flat"/>
                 <v:fill on="false" o:detectmouseclick="t"/>
               </v:line>
@@ -1596,15 +1612,15 @@
         <mc:AlternateContent>
           <mc:Choice Requires="wps">
             <w:drawing>
-              <wp:anchor behindDoc="0" distT="0" distB="0" distL="0" distR="0" simplePos="0" locked="0" layoutInCell="1" allowOverlap="1" relativeHeight="18">
+              <wp:anchor behindDoc="0" distT="0" distB="0" distL="0" distR="0" simplePos="0" locked="0" layoutInCell="1" allowOverlap="1" relativeHeight="14">
                 <wp:simplePos x="0" y="0"/>
                 <wp:positionH relativeFrom="column">
-                  <wp:posOffset>3899535</wp:posOffset>
+                  <wp:posOffset>4326890</wp:posOffset>
                 </wp:positionH>
                 <wp:positionV relativeFrom="paragraph">
-                  <wp:posOffset>1600835</wp:posOffset>
+                  <wp:posOffset>1173480</wp:posOffset>
                 </wp:positionV>
-                <wp:extent cx="11430" cy="829310"/>
+                <wp:extent cx="11430" cy="877570"/>
                 <wp:effectExtent l="0" t="0" r="0" b="0"/>
                 <wp:wrapNone/>
                 <wp:docPr id="17" name=""/>
@@ -1615,7 +1631,7 @@
                       <wps:spPr>
                         <a:xfrm flipH="1" flipV="1">
                           <a:off x="0" y="0"/>
-                          <a:ext cx="10800" cy="828720"/>
+                          <a:ext cx="23040" cy="829440"/>
                         </a:xfrm>
                         <a:prstGeom prst="line">
                           <a:avLst/>
@@ -1635,7 +1651,7 @@
           </mc:Choice>
           <mc:Fallback>
             <w:pict>
-              <v:line id="shape_0" from="274.85pt,157.85pt" to="275.65pt,223.05pt" stroked="t" style="position:absolute;flip:xy">
+              <v:line id="shape_0" from="306.6pt,126.05pt" to="308.35pt,191.3pt" stroked="t" style="position:absolute;flip:xy">
                 <v:stroke color="#3465a4" joinstyle="round" endcap="flat"/>
                 <v:fill on="false" o:detectmouseclick="t"/>
               </v:line>
@@ -1645,15 +1661,15 @@
         <mc:AlternateContent>
           <mc:Choice Requires="wps">
             <w:drawing>
-              <wp:anchor behindDoc="0" distT="0" distB="0" distL="0" distR="0" simplePos="0" locked="0" layoutInCell="1" allowOverlap="1" relativeHeight="19">
+              <wp:anchor behindDoc="0" distT="0" distB="0" distL="0" distR="0" simplePos="0" locked="0" layoutInCell="1" allowOverlap="1" relativeHeight="15">
                 <wp:simplePos x="0" y="0"/>
                 <wp:positionH relativeFrom="column">
-                  <wp:posOffset>2371090</wp:posOffset>
+                  <wp:posOffset>1623060</wp:posOffset>
                 </wp:positionH>
                 <wp:positionV relativeFrom="paragraph">
-                  <wp:posOffset>1264285</wp:posOffset>
+                  <wp:posOffset>2012315</wp:posOffset>
                 </wp:positionV>
-                <wp:extent cx="635" cy="1496060"/>
+                <wp:extent cx="1270" cy="1270"/>
                 <wp:effectExtent l="0" t="0" r="0" b="0"/>
                 <wp:wrapNone/>
                 <wp:docPr id="18" name=""/>
@@ -1662,9 +1678,9 @@
                     <wps:wsp>
                       <wps:cNvSpPr/>
                       <wps:spPr>
-                        <a:xfrm>
+                        <a:xfrm flipH="1">
                           <a:off x="0" y="0"/>
-                          <a:ext cx="0" cy="1495440"/>
+                          <a:ext cx="1496160" cy="0"/>
                         </a:xfrm>
                         <a:prstGeom prst="line">
                           <a:avLst/>
@@ -1684,7 +1700,7 @@
           </mc:Choice>
           <mc:Fallback>
             <w:pict>
-              <v:line id="shape_0" from="127.85pt,158.45pt" to="127.85pt,276.15pt" stroked="t" style="position:absolute">
+              <v:line id="shape_0" from="127.8pt,158.45pt" to="245.55pt,158.45pt" stroked="t" style="position:absolute;flip:x">
                 <v:stroke color="#3465a4" joinstyle="round" endcap="flat"/>
                 <v:fill on="false" o:detectmouseclick="t"/>
               </v:line>
@@ -2500,6 +2516,27 @@
       <w:rFonts w:cs="Wingdings"/>
     </w:rPr>
   </w:style>
+  <w:style w:type="character" w:styleId="ListLabel8">
+    <w:name w:val="ListLabel 8"/>
+    <w:qFormat/>
+    <w:rPr>
+      <w:rFonts w:cs="Symbol"/>
+    </w:rPr>
+  </w:style>
+  <w:style w:type="character" w:styleId="ListLabel9">
+    <w:name w:val="ListLabel 9"/>
+    <w:qFormat/>
+    <w:rPr>
+      <w:rFonts w:cs="Courier New"/>
+    </w:rPr>
+  </w:style>
+  <w:style w:type="character" w:styleId="ListLabel10">
+    <w:name w:val="ListLabel 10"/>
+    <w:qFormat/>
+    <w:rPr>
+      <w:rFonts w:cs="Wingdings"/>
+    </w:rPr>
+  </w:style>
   <w:style w:type="paragraph" w:styleId="Heading">
     <w:name w:val="Heading"/>
     <w:basedOn w:val="Normal"/>

</xml_diff>

<commit_message>
Massive Update to a lot of stuff
It's working but the board does not yet Render properly.  I will
continue this tomorrow.
</commit_message>
<xml_diff>
--- a/BuildDoc_Sean_Adam.docx
+++ b/BuildDoc_Sean_Adam.docx
@@ -168,6 +168,17 @@
         <w:rPr/>
         <w:t>Player X</w:t>
       </w:r>
+      <w:r>
+        <w:rPr/>
+        <w:t xml:space="preserve"> – </w:t>
+      </w:r>
+      <w:r>
+        <w:rPr>
+          <w:b/>
+          <w:bCs/>
+        </w:rPr>
+        <w:t>Completed</w:t>
+      </w:r>
     </w:p>
     <w:p>
       <w:pPr>
@@ -182,6 +193,17 @@
         <w:rPr/>
         <w:t>Player O</w:t>
       </w:r>
+      <w:r>
+        <w:rPr/>
+        <w:t xml:space="preserve"> – </w:t>
+      </w:r>
+      <w:r>
+        <w:rPr>
+          <w:b/>
+          <w:bCs/>
+        </w:rPr>
+        <w:t>Completed</w:t>
+      </w:r>
     </w:p>
     <w:p>
       <w:pPr>
@@ -196,6 +218,17 @@
         <w:rPr/>
         <w:t>Menu</w:t>
       </w:r>
+      <w:r>
+        <w:rPr/>
+        <w:t xml:space="preserve"> – </w:t>
+      </w:r>
+      <w:r>
+        <w:rPr>
+          <w:b/>
+          <w:bCs/>
+        </w:rPr>
+        <w:t>Completed</w:t>
+      </w:r>
     </w:p>
     <w:p>
       <w:pPr>
@@ -209,6 +242,17 @@
       <w:r>
         <w:rPr/>
         <w:t>Splash Screen</w:t>
+      </w:r>
+      <w:r>
+        <w:rPr/>
+        <w:t xml:space="preserve"> – </w:t>
+      </w:r>
+      <w:r>
+        <w:rPr>
+          <w:b/>
+          <w:bCs/>
+        </w:rPr>
+        <w:t>Completed</w:t>
       </w:r>
     </w:p>
     <w:p>
@@ -822,7 +866,64 @@
       </w:pPr>
       <w:r>
         <w:rPr/>
-        <w:t>tie checks</w:t>
+        <w:t>Winner X</w:t>
+      </w:r>
+      <w:r>
+        <w:rPr/>
+        <w:t xml:space="preserve"> – </w:t>
+      </w:r>
+      <w:r>
+        <w:rPr>
+          <w:b/>
+          <w:bCs/>
+        </w:rPr>
+        <w:t>Completed</w:t>
+      </w:r>
+    </w:p>
+    <w:p>
+      <w:pPr>
+        <w:pStyle w:val="ListParagraph"/>
+        <w:numPr>
+          <w:ilvl w:val="3"/>
+          <w:numId w:val="2"/>
+        </w:numPr>
+        <w:rPr/>
+      </w:pPr>
+      <w:r>
+        <w:rPr/>
+        <w:t>Winner O</w:t>
+      </w:r>
+      <w:r>
+        <w:rPr/>
+        <w:t xml:space="preserve"> – </w:t>
+      </w:r>
+      <w:r>
+        <w:rPr>
+          <w:b/>
+          <w:bCs/>
+        </w:rPr>
+        <w:t>Completed</w:t>
+      </w:r>
+    </w:p>
+    <w:p>
+      <w:pPr>
+        <w:pStyle w:val="ListParagraph"/>
+        <w:numPr>
+          <w:ilvl w:val="3"/>
+          <w:numId w:val="2"/>
+        </w:numPr>
+        <w:rPr/>
+      </w:pPr>
+      <w:r>
+        <w:rPr/>
+        <w:t xml:space="preserve">No winner (Tie) - </w:t>
+      </w:r>
+      <w:r>
+        <w:rPr>
+          <w:b/>
+          <w:bCs/>
+        </w:rPr>
+        <w:t>Completed</w:t>
       </w:r>
     </w:p>
     <w:p>
@@ -853,11 +954,25 @@
           <w:ilvl w:val="2"/>
           <w:numId w:val="2"/>
         </w:numPr>
-        <w:rPr/>
-      </w:pPr>
-      <w:r>
-        <w:rPr/>
-        <w:t>Already used checks</w:t>
+        <w:rPr>
+          <w:b w:val="false"/>
+          <w:b w:val="false"/>
+          <w:bCs w:val="false"/>
+        </w:rPr>
+      </w:pPr>
+      <w:r>
+        <w:rPr>
+          <w:b w:val="false"/>
+          <w:bCs w:val="false"/>
+        </w:rPr>
+        <w:t xml:space="preserve">checkSlots() - </w:t>
+      </w:r>
+      <w:r>
+        <w:rPr>
+          <w:b/>
+          <w:bCs/>
+        </w:rPr>
+        <w:t>Completed</w:t>
       </w:r>
     </w:p>
     <w:p>
@@ -871,13 +986,18 @@
       </w:pPr>
       <w:r>
         <w:rPr/>
-        <w:t xml:space="preserve">Audio class – </w:t>
-      </w:r>
-      <w:r>
-        <w:rPr>
-          <w:b/>
-        </w:rPr>
-        <w:t>In progress</w:t>
+        <w:t xml:space="preserve">Audio </w:t>
+      </w:r>
+      <w:r>
+        <w:rPr/>
+        <w:t xml:space="preserve">methods – </w:t>
+      </w:r>
+      <w:r>
+        <w:rPr>
+          <w:b/>
+          <w:bCs/>
+        </w:rPr>
+        <w:t>Completed</w:t>
       </w:r>
     </w:p>
     <w:p>
@@ -905,11 +1025,14 @@
       </w:pPr>
       <w:r>
         <w:rPr/>
-        <w:t>Get audio working</w:t>
-      </w:r>
-      <w:r>
-        <w:rPr/>
-        <w:t xml:space="preserve"> – Completed</w:t>
+        <w:t xml:space="preserve">Get audio working – </w:t>
+      </w:r>
+      <w:r>
+        <w:rPr>
+          <w:b/>
+          <w:bCs/>
+        </w:rPr>
+        <w:t>Completed</w:t>
       </w:r>
     </w:p>
     <w:p>
@@ -1000,7 +1123,7 @@
                 <wp:positionV relativeFrom="paragraph">
                   <wp:posOffset>1430020</wp:posOffset>
                 </wp:positionV>
-                <wp:extent cx="3810" cy="1270"/>
+                <wp:extent cx="4445" cy="1270"/>
                 <wp:effectExtent l="0" t="0" r="0" b="0"/>
                 <wp:wrapNone/>
                 <wp:docPr id="1" name="Straight Connector 9"/>
@@ -1011,7 +1134,7 @@
                       <wps:spPr>
                         <a:xfrm flipH="1">
                           <a:off x="0" y="0"/>
-                          <a:ext cx="3240" cy="0"/>
+                          <a:ext cx="3960" cy="0"/>
                         </a:xfrm>
                         <a:prstGeom prst="line">
                           <a:avLst/>
@@ -1031,7 +1154,7 @@
           </mc:Choice>
           <mc:Fallback>
             <w:pict>
-              <v:line id="shape_0" from="196.8pt,112.6pt" to="197pt,112.6pt" ID="Straight Connector 9" stroked="t" style="position:absolute;flip:x">
+              <v:line id="shape_0" from="196.8pt,112.6pt" to="197.05pt,112.6pt" ID="Straight Connector 9" stroked="t" style="position:absolute;flip:x">
                 <v:stroke color="#3465a4" joinstyle="round" endcap="flat"/>
                 <v:fill on="false" o:detectmouseclick="t"/>
               </v:line>
@@ -1049,7 +1172,7 @@
                 <wp:positionV relativeFrom="paragraph">
                   <wp:posOffset>2254885</wp:posOffset>
                 </wp:positionV>
-                <wp:extent cx="3810" cy="1270"/>
+                <wp:extent cx="4445" cy="1270"/>
                 <wp:effectExtent l="0" t="0" r="0" b="0"/>
                 <wp:wrapNone/>
                 <wp:docPr id="2" name="Straight Connector 10"/>
@@ -1060,7 +1183,7 @@
                       <wps:spPr>
                         <a:xfrm flipH="1">
                           <a:off x="0" y="0"/>
-                          <a:ext cx="3240" cy="0"/>
+                          <a:ext cx="3960" cy="0"/>
                         </a:xfrm>
                         <a:prstGeom prst="line">
                           <a:avLst/>
@@ -1080,7 +1203,7 @@
           </mc:Choice>
           <mc:Fallback>
             <w:pict>
-              <v:line id="shape_0" from="196.8pt,177.55pt" to="197pt,177.55pt" ID="Straight Connector 10" stroked="t" style="position:absolute;flip:x">
+              <v:line id="shape_0" from="196.8pt,177.55pt" to="197.05pt,177.55pt" ID="Straight Connector 10" stroked="t" style="position:absolute;flip:x">
                 <v:stroke color="#3465a4" joinstyle="round" endcap="flat"/>
                 <v:fill on="false" o:detectmouseclick="t"/>
               </v:line>
@@ -1098,7 +1221,7 @@
                 <wp:positionV relativeFrom="paragraph">
                   <wp:posOffset>2011045</wp:posOffset>
                 </wp:positionV>
-                <wp:extent cx="3810" cy="1270"/>
+                <wp:extent cx="4445" cy="1270"/>
                 <wp:effectExtent l="0" t="0" r="0" b="0"/>
                 <wp:wrapNone/>
                 <wp:docPr id="3" name="Straight Connector 12"/>
@@ -1109,7 +1232,7 @@
                       <wps:spPr>
                         <a:xfrm flipH="1">
                           <a:off x="0" y="0"/>
-                          <a:ext cx="3240" cy="0"/>
+                          <a:ext cx="3960" cy="0"/>
                         </a:xfrm>
                         <a:prstGeom prst="line">
                           <a:avLst/>
@@ -1129,7 +1252,7 @@
           </mc:Choice>
           <mc:Fallback>
             <w:pict>
-              <v:line id="shape_0" from="274.85pt,158.35pt" to="275.05pt,158.35pt" ID="Straight Connector 12" stroked="t" style="position:absolute;flip:x">
+              <v:line id="shape_0" from="274.85pt,158.35pt" to="275.1pt,158.35pt" ID="Straight Connector 12" stroked="t" style="position:absolute;flip:x">
                 <v:stroke color="#3465a4" joinstyle="round" endcap="flat"/>
                 <v:fill on="false" o:detectmouseclick="t"/>
               </v:line>
@@ -1147,7 +1270,7 @@
                 <wp:positionV relativeFrom="paragraph">
                   <wp:posOffset>2020570</wp:posOffset>
                 </wp:positionV>
-                <wp:extent cx="3810" cy="1270"/>
+                <wp:extent cx="4445" cy="1270"/>
                 <wp:effectExtent l="0" t="0" r="0" b="0"/>
                 <wp:wrapNone/>
                 <wp:docPr id="4" name="Straight Connector 15"/>
@@ -1158,7 +1281,7 @@
                       <wps:spPr>
                         <a:xfrm flipH="1">
                           <a:off x="0" y="0"/>
-                          <a:ext cx="3240" cy="0"/>
+                          <a:ext cx="3960" cy="0"/>
                         </a:xfrm>
                         <a:prstGeom prst="line">
                           <a:avLst/>
@@ -1178,7 +1301,7 @@
           </mc:Choice>
           <mc:Fallback>
             <w:pict>
-              <v:line id="shape_0" from="127.05pt,159.1pt" to="127.25pt,159.1pt" ID="Straight Connector 15" stroked="t" style="position:absolute;flip:x">
+              <v:line id="shape_0" from="127.05pt,159.1pt" to="127.3pt,159.1pt" ID="Straight Connector 15" stroked="t" style="position:absolute;flip:x">
                 <v:stroke color="#3465a4" joinstyle="round" endcap="flat"/>
                 <v:fill on="false" o:detectmouseclick="t"/>
               </v:line>
@@ -1196,7 +1319,7 @@
                 <wp:positionV relativeFrom="paragraph">
                   <wp:posOffset>2012315</wp:posOffset>
                 </wp:positionV>
-                <wp:extent cx="2540" cy="1270"/>
+                <wp:extent cx="3175" cy="1270"/>
                 <wp:effectExtent l="0" t="0" r="0" b="0"/>
                 <wp:wrapNone/>
                 <wp:docPr id="5" name="Straight Connector 18"/>
@@ -1207,7 +1330,7 @@
                       <wps:spPr>
                         <a:xfrm flipH="1">
                           <a:off x="0" y="0"/>
-                          <a:ext cx="1800" cy="0"/>
+                          <a:ext cx="2520" cy="0"/>
                         </a:xfrm>
                         <a:prstGeom prst="line">
                           <a:avLst/>
@@ -1227,7 +1350,7 @@
           </mc:Choice>
           <mc:Fallback>
             <w:pict>
-              <v:line id="shape_0" from="127.8pt,158.45pt" to="127.9pt,158.45pt" ID="Straight Connector 18" stroked="t" style="position:absolute;flip:x">
+              <v:line id="shape_0" from="127.8pt,158.45pt" to="127.95pt,158.45pt" ID="Straight Connector 18" stroked="t" style="position:absolute;flip:x">
                 <v:stroke color="#3465a4" joinstyle="round" endcap="flat"/>
                 <v:fill on="false" o:detectmouseclick="t"/>
               </v:line>
@@ -1238,6 +1361,467 @@
       <w:r>
         <w:rPr/>
         <w:t>Bug testing and repair for turn in.</w:t>
+      </w:r>
+    </w:p>
+    <w:p>
+      <w:pPr>
+        <w:pStyle w:val="ListParagraph"/>
+        <w:spacing w:before="0" w:after="160"/>
+        <w:ind w:hanging="0"/>
+        <w:contextualSpacing/>
+        <w:rPr/>
+      </w:pPr>
+      <w:r>
+        <w:rPr/>
+      </w:r>
+    </w:p>
+    <w:p>
+      <w:pPr>
+        <w:pStyle w:val="ListParagraph"/>
+        <w:spacing w:before="0" w:after="160"/>
+        <w:ind w:hanging="0"/>
+        <w:contextualSpacing/>
+        <w:rPr/>
+      </w:pPr>
+      <w:r>
+        <w:rPr/>
+      </w:r>
+      <w:r>
+        <w:br w:type="page"/>
+      </w:r>
+    </w:p>
+    <w:p>
+      <w:pPr>
+        <w:pStyle w:val="ListParagraph"/>
+        <w:spacing w:before="0" w:after="160"/>
+        <w:ind w:hanging="0"/>
+        <w:contextualSpacing/>
+        <w:jc w:val="center"/>
+        <w:rPr>
+          <w:b/>
+          <w:b/>
+          <w:bCs/>
+        </w:rPr>
+      </w:pPr>
+      <w:r>
+        <w:rPr>
+          <w:b/>
+          <w:bCs/>
+        </w:rPr>
+        <w:t>Board Checking</w:t>
+      </w:r>
+    </w:p>
+    <w:p>
+      <w:pPr>
+        <w:pStyle w:val="ListParagraph"/>
+        <w:spacing w:before="0" w:after="160"/>
+        <w:ind w:hanging="0"/>
+        <w:contextualSpacing/>
+        <w:jc w:val="center"/>
+        <w:rPr>
+          <w:b/>
+          <w:b/>
+          <w:bCs/>
+        </w:rPr>
+      </w:pPr>
+      <w:r>
+        <w:rPr>
+          <w:b/>
+          <w:bCs/>
+        </w:rPr>
+      </w:r>
+    </w:p>
+    <w:tbl>
+      <w:tblPr>
+        <w:tblW w:w="9360" w:type="dxa"/>
+        <w:jc w:val="left"/>
+        <w:tblInd w:w="55" w:type="dxa"/>
+        <w:tblBorders>
+          <w:top w:val="single" w:sz="2" w:space="0" w:color="000000"/>
+          <w:left w:val="single" w:sz="2" w:space="0" w:color="000000"/>
+          <w:bottom w:val="single" w:sz="2" w:space="0" w:color="000000"/>
+          <w:right w:val="single" w:sz="2" w:space="0" w:color="000000"/>
+          <w:insideH w:val="single" w:sz="2" w:space="0" w:color="000000"/>
+          <w:insideV w:val="single" w:sz="2" w:space="0" w:color="000000"/>
+        </w:tblBorders>
+        <w:tblCellMar>
+          <w:top w:w="55" w:type="dxa"/>
+          <w:left w:w="54" w:type="dxa"/>
+          <w:bottom w:w="55" w:type="dxa"/>
+          <w:right w:w="55" w:type="dxa"/>
+        </w:tblCellMar>
+      </w:tblPr>
+      <w:tblGrid>
+        <w:gridCol w:w="3120"/>
+        <w:gridCol w:w="3120"/>
+        <w:gridCol w:w="3120"/>
+      </w:tblGrid>
+      <w:tr>
+        <w:trPr>
+          <w:tblHeader w:val="true"/>
+        </w:trPr>
+        <w:tc>
+          <w:tcPr>
+            <w:tcW w:w="9360" w:type="dxa"/>
+            <w:gridSpan w:val="3"/>
+            <w:tcBorders>
+              <w:top w:val="single" w:sz="2" w:space="0" w:color="000000"/>
+              <w:left w:val="single" w:sz="2" w:space="0" w:color="000000"/>
+              <w:bottom w:val="single" w:sz="2" w:space="0" w:color="000000"/>
+              <w:right w:val="single" w:sz="2" w:space="0" w:color="000000"/>
+              <w:insideH w:val="single" w:sz="2" w:space="0" w:color="000000"/>
+              <w:insideV w:val="single" w:sz="2" w:space="0" w:color="000000"/>
+            </w:tcBorders>
+            <w:shd w:fill="auto" w:val="clear"/>
+            <w:tcMar>
+              <w:left w:w="54" w:type="dxa"/>
+            </w:tcMar>
+          </w:tcPr>
+          <w:p>
+            <w:pPr>
+              <w:pStyle w:val="TableHeading"/>
+              <w:spacing w:before="0" w:after="160"/>
+              <w:jc w:val="center"/>
+              <w:rPr>
+                <w:b/>
+                <w:b/>
+                <w:bCs/>
+              </w:rPr>
+            </w:pPr>
+            <w:r>
+              <w:rPr>
+                <w:b/>
+                <w:bCs/>
+              </w:rPr>
+              <w:t>TicTacToe Board</w:t>
+            </w:r>
+          </w:p>
+        </w:tc>
+      </w:tr>
+      <w:tr>
+        <w:trPr/>
+        <w:tc>
+          <w:tcPr>
+            <w:tcW w:w="3120" w:type="dxa"/>
+            <w:tcBorders>
+              <w:left w:val="single" w:sz="2" w:space="0" w:color="000000"/>
+              <w:bottom w:val="single" w:sz="2" w:space="0" w:color="000000"/>
+              <w:insideH w:val="single" w:sz="2" w:space="0" w:color="000000"/>
+            </w:tcBorders>
+            <w:shd w:fill="auto" w:val="clear"/>
+            <w:tcMar>
+              <w:left w:w="54" w:type="dxa"/>
+            </w:tcMar>
+          </w:tcPr>
+          <w:p>
+            <w:pPr>
+              <w:pStyle w:val="TableHeading"/>
+              <w:spacing w:before="0" w:after="160"/>
+              <w:jc w:val="center"/>
+              <w:rPr>
+                <w:shd w:fill="auto" w:val="clear"/>
+              </w:rPr>
+            </w:pPr>
+            <w:r>
+              <w:rPr>
+                <w:shd w:fill="auto" w:val="clear"/>
+              </w:rPr>
+              <w:t>0</w:t>
+            </w:r>
+          </w:p>
+        </w:tc>
+        <w:tc>
+          <w:tcPr>
+            <w:tcW w:w="3120" w:type="dxa"/>
+            <w:tcBorders>
+              <w:left w:val="single" w:sz="2" w:space="0" w:color="000000"/>
+              <w:bottom w:val="single" w:sz="2" w:space="0" w:color="000000"/>
+              <w:insideH w:val="single" w:sz="2" w:space="0" w:color="000000"/>
+            </w:tcBorders>
+            <w:shd w:fill="auto" w:val="clear"/>
+            <w:tcMar>
+              <w:left w:w="54" w:type="dxa"/>
+            </w:tcMar>
+          </w:tcPr>
+          <w:p>
+            <w:pPr>
+              <w:pStyle w:val="TableHeading"/>
+              <w:spacing w:before="0" w:after="160"/>
+              <w:jc w:val="center"/>
+              <w:rPr/>
+            </w:pPr>
+            <w:r>
+              <w:rPr/>
+              <w:t>1</w:t>
+            </w:r>
+          </w:p>
+        </w:tc>
+        <w:tc>
+          <w:tcPr>
+            <w:tcW w:w="3120" w:type="dxa"/>
+            <w:tcBorders>
+              <w:left w:val="single" w:sz="2" w:space="0" w:color="000000"/>
+              <w:bottom w:val="single" w:sz="2" w:space="0" w:color="000000"/>
+              <w:right w:val="single" w:sz="2" w:space="0" w:color="000000"/>
+              <w:insideH w:val="single" w:sz="2" w:space="0" w:color="000000"/>
+              <w:insideV w:val="single" w:sz="2" w:space="0" w:color="000000"/>
+            </w:tcBorders>
+            <w:shd w:fill="auto" w:val="clear"/>
+            <w:tcMar>
+              <w:left w:w="54" w:type="dxa"/>
+            </w:tcMar>
+          </w:tcPr>
+          <w:p>
+            <w:pPr>
+              <w:pStyle w:val="TableHeading"/>
+              <w:spacing w:before="0" w:after="160"/>
+              <w:jc w:val="center"/>
+              <w:rPr/>
+            </w:pPr>
+            <w:r>
+              <w:rPr/>
+              <w:t>2</w:t>
+            </w:r>
+          </w:p>
+        </w:tc>
+      </w:tr>
+      <w:tr>
+        <w:trPr/>
+        <w:tc>
+          <w:tcPr>
+            <w:tcW w:w="3120" w:type="dxa"/>
+            <w:tcBorders>
+              <w:left w:val="single" w:sz="2" w:space="0" w:color="000000"/>
+              <w:bottom w:val="single" w:sz="2" w:space="0" w:color="000000"/>
+              <w:insideH w:val="single" w:sz="2" w:space="0" w:color="000000"/>
+            </w:tcBorders>
+            <w:shd w:fill="auto" w:val="clear"/>
+            <w:tcMar>
+              <w:left w:w="54" w:type="dxa"/>
+            </w:tcMar>
+          </w:tcPr>
+          <w:p>
+            <w:pPr>
+              <w:pStyle w:val="TableContents"/>
+              <w:spacing w:before="0" w:after="160"/>
+              <w:jc w:val="center"/>
+              <w:rPr/>
+            </w:pPr>
+            <w:r>
+              <w:rPr/>
+              <w:t>3</w:t>
+            </w:r>
+          </w:p>
+        </w:tc>
+        <w:tc>
+          <w:tcPr>
+            <w:tcW w:w="3120" w:type="dxa"/>
+            <w:tcBorders>
+              <w:left w:val="single" w:sz="2" w:space="0" w:color="000000"/>
+              <w:bottom w:val="single" w:sz="2" w:space="0" w:color="000000"/>
+              <w:insideH w:val="single" w:sz="2" w:space="0" w:color="000000"/>
+            </w:tcBorders>
+            <w:shd w:fill="auto" w:val="clear"/>
+            <w:tcMar>
+              <w:left w:w="54" w:type="dxa"/>
+            </w:tcMar>
+          </w:tcPr>
+          <w:p>
+            <w:pPr>
+              <w:pStyle w:val="TableContents"/>
+              <w:spacing w:before="0" w:after="160"/>
+              <w:jc w:val="center"/>
+              <w:rPr>
+                <w:shd w:fill="auto" w:val="clear"/>
+              </w:rPr>
+            </w:pPr>
+            <w:r>
+              <w:rPr>
+                <w:shd w:fill="auto" w:val="clear"/>
+              </w:rPr>
+              <w:t>4</w:t>
+            </w:r>
+          </w:p>
+        </w:tc>
+        <w:tc>
+          <w:tcPr>
+            <w:tcW w:w="3120" w:type="dxa"/>
+            <w:tcBorders>
+              <w:left w:val="single" w:sz="2" w:space="0" w:color="000000"/>
+              <w:bottom w:val="single" w:sz="2" w:space="0" w:color="000000"/>
+              <w:right w:val="single" w:sz="2" w:space="0" w:color="000000"/>
+              <w:insideH w:val="single" w:sz="2" w:space="0" w:color="000000"/>
+              <w:insideV w:val="single" w:sz="2" w:space="0" w:color="000000"/>
+            </w:tcBorders>
+            <w:shd w:fill="auto" w:val="clear"/>
+            <w:tcMar>
+              <w:left w:w="54" w:type="dxa"/>
+            </w:tcMar>
+          </w:tcPr>
+          <w:p>
+            <w:pPr>
+              <w:pStyle w:val="TableContents"/>
+              <w:spacing w:before="0" w:after="160"/>
+              <w:jc w:val="center"/>
+              <w:rPr/>
+            </w:pPr>
+            <w:r>
+              <w:rPr/>
+              <w:t>5</w:t>
+            </w:r>
+          </w:p>
+        </w:tc>
+      </w:tr>
+      <w:tr>
+        <w:trPr/>
+        <w:tc>
+          <w:tcPr>
+            <w:tcW w:w="3120" w:type="dxa"/>
+            <w:tcBorders>
+              <w:left w:val="single" w:sz="2" w:space="0" w:color="000000"/>
+              <w:bottom w:val="single" w:sz="2" w:space="0" w:color="000000"/>
+              <w:insideH w:val="single" w:sz="2" w:space="0" w:color="000000"/>
+            </w:tcBorders>
+            <w:shd w:fill="auto" w:val="clear"/>
+            <w:tcMar>
+              <w:left w:w="54" w:type="dxa"/>
+            </w:tcMar>
+          </w:tcPr>
+          <w:p>
+            <w:pPr>
+              <w:pStyle w:val="TableContents"/>
+              <w:spacing w:before="0" w:after="160"/>
+              <w:jc w:val="center"/>
+              <w:rPr/>
+            </w:pPr>
+            <w:r>
+              <w:rPr/>
+              <w:t>6</w:t>
+            </w:r>
+          </w:p>
+        </w:tc>
+        <w:tc>
+          <w:tcPr>
+            <w:tcW w:w="3120" w:type="dxa"/>
+            <w:tcBorders>
+              <w:left w:val="single" w:sz="2" w:space="0" w:color="000000"/>
+              <w:bottom w:val="single" w:sz="2" w:space="0" w:color="000000"/>
+              <w:insideH w:val="single" w:sz="2" w:space="0" w:color="000000"/>
+            </w:tcBorders>
+            <w:shd w:fill="auto" w:val="clear"/>
+            <w:tcMar>
+              <w:left w:w="54" w:type="dxa"/>
+            </w:tcMar>
+          </w:tcPr>
+          <w:p>
+            <w:pPr>
+              <w:pStyle w:val="TableContents"/>
+              <w:spacing w:before="0" w:after="160"/>
+              <w:jc w:val="center"/>
+              <w:rPr/>
+            </w:pPr>
+            <w:r>
+              <w:rPr/>
+              <w:t>7</w:t>
+            </w:r>
+          </w:p>
+        </w:tc>
+        <w:tc>
+          <w:tcPr>
+            <w:tcW w:w="3120" w:type="dxa"/>
+            <w:tcBorders>
+              <w:left w:val="single" w:sz="2" w:space="0" w:color="000000"/>
+              <w:bottom w:val="single" w:sz="2" w:space="0" w:color="000000"/>
+              <w:right w:val="single" w:sz="2" w:space="0" w:color="000000"/>
+              <w:insideH w:val="single" w:sz="2" w:space="0" w:color="000000"/>
+              <w:insideV w:val="single" w:sz="2" w:space="0" w:color="000000"/>
+            </w:tcBorders>
+            <w:shd w:fill="auto" w:val="clear"/>
+            <w:tcMar>
+              <w:left w:w="54" w:type="dxa"/>
+            </w:tcMar>
+          </w:tcPr>
+          <w:p>
+            <w:pPr>
+              <w:pStyle w:val="TableContents"/>
+              <w:spacing w:before="0" w:after="160"/>
+              <w:jc w:val="center"/>
+              <w:rPr>
+                <w:shd w:fill="auto" w:val="clear"/>
+              </w:rPr>
+            </w:pPr>
+            <w:r>
+              <w:rPr>
+                <w:shd w:fill="auto" w:val="clear"/>
+              </w:rPr>
+              <w:t>8</w:t>
+            </w:r>
+          </w:p>
+        </w:tc>
+      </w:tr>
+    </w:tbl>
+    <w:p>
+      <w:pPr>
+        <w:pStyle w:val="ListParagraph"/>
+        <w:spacing w:before="0" w:after="160"/>
+        <w:ind w:hanging="0"/>
+        <w:contextualSpacing/>
+        <w:jc w:val="left"/>
+        <w:rPr>
+          <w:b w:val="false"/>
+          <w:b w:val="false"/>
+          <w:bCs w:val="false"/>
+        </w:rPr>
+      </w:pPr>
+      <w:r>
+        <w:rPr>
+          <w:b w:val="false"/>
+          <w:bCs w:val="false"/>
+        </w:rPr>
+      </w:r>
+    </w:p>
+    <w:p>
+      <w:pPr>
+        <w:pStyle w:val="ListParagraph"/>
+        <w:spacing w:before="0" w:after="160"/>
+        <w:ind w:hanging="0"/>
+        <w:contextualSpacing/>
+        <w:jc w:val="left"/>
+        <w:rPr>
+          <w:b w:val="false"/>
+          <w:b w:val="false"/>
+          <w:bCs w:val="false"/>
+          <w:i/>
+          <w:i/>
+          <w:iCs/>
+        </w:rPr>
+      </w:pPr>
+      <w:r>
+        <w:rPr>
+          <w:b w:val="false"/>
+          <w:bCs w:val="false"/>
+          <w:i/>
+          <w:iCs/>
+        </w:rPr>
+        <w:t xml:space="preserve">Checking the board – </w:t>
+      </w:r>
+      <w:r>
+        <w:rPr>
+          <w:b w:val="false"/>
+          <w:bCs w:val="false"/>
+          <w:i w:val="false"/>
+          <w:iCs w:val="false"/>
+        </w:rPr>
+        <w:t>Checking the board will be rather simple.  We are going to create a simple enumeration tagging system that will tell us what is going on with</w:t>
+      </w:r>
+      <w:r>
+        <w:rPr>
+          <w:b w:val="false"/>
+          <w:bCs w:val="false"/>
+          <w:i w:val="false"/>
+          <w:iCs w:val="false"/>
+        </w:rPr>
+        <w:t>in the system.  The system will check to see what if the tiles have been used.  After doing the check system will either display the object or not process the request.</w:t>
       </w:r>
     </w:p>
     <w:sectPr>
@@ -1744,7 +2328,7 @@
       <w:widowControl/>
       <w:suppressAutoHyphens w:val="true"/>
       <w:bidi w:val="0"/>
-      <w:spacing w:before="0" w:after="160" w:lineRule="auto" w:line="259"/>
+      <w:spacing w:lineRule="auto" w:line="259" w:before="0" w:after="160"/>
       <w:jc w:val="left"/>
     </w:pPr>
     <w:rPr>
@@ -1871,6 +2455,28 @@
   </w:style>
   <w:style w:type="character" w:styleId="ListLabel16">
     <w:name w:val="ListLabel 16"/>
+    <w:qFormat/>
+    <w:rPr>
+      <w:rFonts w:cs="Wingdings"/>
+    </w:rPr>
+  </w:style>
+  <w:style w:type="character" w:styleId="ListLabel17">
+    <w:name w:val="ListLabel 17"/>
+    <w:qFormat/>
+    <w:rPr>
+      <w:rFonts w:cs="Symbol"/>
+      <w:b/>
+    </w:rPr>
+  </w:style>
+  <w:style w:type="character" w:styleId="ListLabel18">
+    <w:name w:val="ListLabel 18"/>
+    <w:qFormat/>
+    <w:rPr>
+      <w:rFonts w:cs="Courier New"/>
+    </w:rPr>
+  </w:style>
+  <w:style w:type="character" w:styleId="ListLabel19">
+    <w:name w:val="ListLabel 19"/>
     <w:qFormat/>
     <w:rPr>
       <w:rFonts w:cs="Wingdings"/>
@@ -1964,6 +2570,20 @@
   <w:style w:type="paragraph" w:styleId="FrameContents" w:customStyle="1">
     <w:name w:val="Frame Contents"/>
     <w:basedOn w:val="Normal"/>
+    <w:qFormat/>
+    <w:pPr/>
+    <w:rPr/>
+  </w:style>
+  <w:style w:type="paragraph" w:styleId="TableContents">
+    <w:name w:val="Table Contents"/>
+    <w:basedOn w:val="Normal"/>
+    <w:qFormat/>
+    <w:pPr/>
+    <w:rPr/>
+  </w:style>
+  <w:style w:type="paragraph" w:styleId="TableHeading">
+    <w:name w:val="Table Heading"/>
+    <w:basedOn w:val="TableContents"/>
     <w:qFormat/>
     <w:pPr/>
     <w:rPr/>

</xml_diff>